<commit_message>
Se soluciona un fix en el LAB09
</commit_message>
<xml_diff>
--- a/2021/laboratorios/LAB09/utiles/LAB09 - Reglas de asociación.docx
+++ b/2021/laboratorios/LAB09/utiles/LAB09 - Reglas de asociación.docx
@@ -113,21 +113,7 @@
         <w:rPr>
           <w:rFonts w:ascii="Domine" w:eastAsia="Domine" w:hAnsi="Domine" w:cs="Domine"/>
         </w:rPr>
-        <w:t xml:space="preserve">En este trabajo se abordará el aprendizaje de reglas de asociación, las cuales permiten encontrar patrones de comportamiento dentro de un conjunto de datos. En particular, se trabajará con el algoritmo </w:t>
-      </w:r>
-      <w:proofErr w:type="spellStart"/>
-      <w:r>
-        <w:rPr>
-          <w:rFonts w:ascii="Domine" w:eastAsia="Domine" w:hAnsi="Domine" w:cs="Domine"/>
-        </w:rPr>
-        <w:t>Apriori</w:t>
-      </w:r>
-      <w:proofErr w:type="spellEnd"/>
-      <w:r>
-        <w:rPr>
-          <w:rFonts w:ascii="Domine" w:eastAsia="Domine" w:hAnsi="Domine" w:cs="Domine"/>
-        </w:rPr>
-        <w:t xml:space="preserve"> y los conceptos de soporte y confianza, relacionados a este algoritmo.</w:t>
+        <w:t>En este trabajo se abordará el aprendizaje de reglas de asociación, las cuales permiten encontrar patrones de comportamiento dentro de un conjunto de datos. En particular, se trabajará con el algoritmo Apriori y los conceptos de soporte y confianza, relacionados a este algoritmo.</w:t>
       </w:r>
     </w:p>
     <w:p>
@@ -216,25 +202,8 @@
           <w:rFonts w:ascii="Domine" w:eastAsia="Domine" w:hAnsi="Domine" w:cs="Domine"/>
           <w:bCs/>
         </w:rPr>
-        <w:t xml:space="preserve">Incorpore el </w:t>
-      </w:r>
-      <w:proofErr w:type="spellStart"/>
-      <w:r>
-        <w:rPr>
-          <w:rFonts w:ascii="Domine" w:eastAsia="Domine" w:hAnsi="Domine" w:cs="Domine"/>
-          <w:bCs/>
-        </w:rPr>
-        <w:t>dataset</w:t>
-      </w:r>
-      <w:proofErr w:type="spellEnd"/>
-      <w:r>
-        <w:rPr>
-          <w:rFonts w:ascii="Domine" w:eastAsia="Domine" w:hAnsi="Domine" w:cs="Domine"/>
-          <w:bCs/>
-        </w:rPr>
-        <w:t xml:space="preserve"> </w:t>
-      </w:r>
-      <w:proofErr w:type="spellStart"/>
+        <w:t xml:space="preserve">Incorpore el dataset </w:t>
+      </w:r>
       <w:r>
         <w:rPr>
           <w:rFonts w:ascii="Domine" w:eastAsia="Domine" w:hAnsi="Domine" w:cs="Domine"/>
@@ -244,7 +213,6 @@
         </w:rPr>
         <w:t>Groceries</w:t>
       </w:r>
-      <w:proofErr w:type="spellEnd"/>
       <w:r>
         <w:rPr>
           <w:rFonts w:ascii="Domine" w:eastAsia="Domine" w:hAnsi="Domine" w:cs="Domine"/>
@@ -318,16 +286,8 @@
         <w:rPr>
           <w:rFonts w:ascii="Domine" w:eastAsia="Domine" w:hAnsi="Domine" w:cs="Domine"/>
         </w:rPr>
-        <w:t xml:space="preserve">Dominio del </w:t>
-      </w:r>
-      <w:proofErr w:type="spellStart"/>
-      <w:r>
-        <w:rPr>
-          <w:rFonts w:ascii="Domine" w:eastAsia="Domine" w:hAnsi="Domine" w:cs="Domine"/>
-        </w:rPr>
-        <w:t>dataset</w:t>
-      </w:r>
-      <w:proofErr w:type="spellEnd"/>
+        <w:t>Dominio del dataset</w:t>
+      </w:r>
     </w:p>
     <w:p>
       <w:pPr>
@@ -448,7 +408,23 @@
           <w:i/>
           <w:iCs/>
         </w:rPr>
-        <w:t xml:space="preserve">soporte y confianza en 0.05 y 0.1 </w:t>
+        <w:t>soporte y confianza en 0.0</w:t>
+      </w:r>
+      <w:r>
+        <w:rPr>
+          <w:rFonts w:ascii="Domine" w:eastAsia="Domine" w:hAnsi="Domine" w:cs="Domine"/>
+          <w:i/>
+          <w:iCs/>
+        </w:rPr>
+        <w:t>1</w:t>
+      </w:r>
+      <w:r>
+        <w:rPr>
+          <w:rFonts w:ascii="Domine" w:eastAsia="Domine" w:hAnsi="Domine" w:cs="Domine"/>
+          <w:i/>
+          <w:iCs/>
+        </w:rPr>
+        <w:t xml:space="preserve"> y 0.1 </w:t>
       </w:r>
       <w:r>
         <w:rPr>
@@ -523,23 +499,13 @@
         <w:lastRenderedPageBreak/>
         <w:t xml:space="preserve">¿Cuál es el valor observado para </w:t>
       </w:r>
-      <w:proofErr w:type="spellStart"/>
       <w:r>
         <w:rPr>
           <w:rFonts w:ascii="Domine" w:eastAsia="Domine" w:hAnsi="Domine" w:cs="Domine"/>
           <w:i/>
           <w:iCs/>
         </w:rPr>
-        <w:t>lift</w:t>
-      </w:r>
-      <w:proofErr w:type="spellEnd"/>
-      <w:r>
-        <w:rPr>
-          <w:rFonts w:ascii="Domine" w:eastAsia="Domine" w:hAnsi="Domine" w:cs="Domine"/>
-          <w:i/>
-          <w:iCs/>
-        </w:rPr>
-        <w:t>, confianza y soporte</w:t>
+        <w:t>lift, confianza y soporte</w:t>
       </w:r>
       <w:r>
         <w:rPr>
@@ -566,23 +532,13 @@
         </w:rPr>
         <w:t xml:space="preserve">Ordene las reglas generadas por </w:t>
       </w:r>
-      <w:proofErr w:type="spellStart"/>
       <w:r>
         <w:rPr>
           <w:rFonts w:ascii="Domine" w:eastAsia="Domine" w:hAnsi="Domine" w:cs="Domine"/>
           <w:i/>
           <w:iCs/>
         </w:rPr>
-        <w:t>lift</w:t>
-      </w:r>
-      <w:proofErr w:type="spellEnd"/>
-      <w:r>
-        <w:rPr>
-          <w:rFonts w:ascii="Domine" w:eastAsia="Domine" w:hAnsi="Domine" w:cs="Domine"/>
-          <w:i/>
-          <w:iCs/>
-        </w:rPr>
-        <w:t>:</w:t>
+        <w:t>lift:</w:t>
       </w:r>
     </w:p>
     <w:p>
@@ -603,23 +559,13 @@
         </w:rPr>
         <w:t xml:space="preserve">¿Qué sucede para las reglas con </w:t>
       </w:r>
-      <w:proofErr w:type="spellStart"/>
       <w:r>
         <w:rPr>
           <w:rFonts w:ascii="Domine" w:eastAsia="Domine" w:hAnsi="Domine" w:cs="Domine"/>
           <w:i/>
           <w:iCs/>
         </w:rPr>
-        <w:t>lift</w:t>
-      </w:r>
-      <w:proofErr w:type="spellEnd"/>
-      <w:r>
-        <w:rPr>
-          <w:rFonts w:ascii="Domine" w:eastAsia="Domine" w:hAnsi="Domine" w:cs="Domine"/>
-          <w:i/>
-          <w:iCs/>
-        </w:rPr>
-        <w:t xml:space="preserve"> </w:t>
+        <w:t xml:space="preserve">lift </w:t>
       </w:r>
       <w:r>
         <w:rPr>
@@ -646,23 +592,13 @@
         </w:rPr>
         <w:t xml:space="preserve">¿Qué indica un </w:t>
       </w:r>
-      <w:proofErr w:type="spellStart"/>
       <w:r>
         <w:rPr>
           <w:rFonts w:ascii="Domine" w:eastAsia="Domine" w:hAnsi="Domine" w:cs="Domine"/>
           <w:i/>
           <w:iCs/>
         </w:rPr>
-        <w:t>lift</w:t>
-      </w:r>
-      <w:proofErr w:type="spellEnd"/>
-      <w:r>
-        <w:rPr>
-          <w:rFonts w:ascii="Domine" w:eastAsia="Domine" w:hAnsi="Domine" w:cs="Domine"/>
-          <w:i/>
-          <w:iCs/>
-        </w:rPr>
-        <w:t xml:space="preserve"> </w:t>
+        <w:t xml:space="preserve">lift </w:t>
       </w:r>
       <w:r>
         <w:rPr>
@@ -706,25 +642,7 @@
         <w:rPr>
           <w:rFonts w:ascii="Domine" w:eastAsia="Domine" w:hAnsi="Domine" w:cs="Domine"/>
         </w:rPr>
-        <w:t>Con el mismo ítem,</w:t>
-      </w:r>
-      <w:r>
-        <w:rPr>
-          <w:rFonts w:ascii="Domine" w:eastAsia="Domine" w:hAnsi="Domine" w:cs="Domine"/>
-        </w:rPr>
-        <w:t xml:space="preserve"> filtre las reglas en las cuales aparece en el </w:t>
-      </w:r>
-      <w:r>
-        <w:rPr>
-          <w:rFonts w:ascii="Domine" w:eastAsia="Domine" w:hAnsi="Domine" w:cs="Domine"/>
-        </w:rPr>
-        <w:t>consecuente.</w:t>
-      </w:r>
-      <w:r>
-        <w:rPr>
-          <w:rFonts w:ascii="Domine" w:eastAsia="Domine" w:hAnsi="Domine" w:cs="Domine"/>
-        </w:rPr>
-        <w:t xml:space="preserve"> Interprete el conocimiento obtenido.</w:t>
+        <w:t>Con el mismo ítem, filtre las reglas en las cuales aparece en el consecuente. Interprete el conocimiento obtenido.</w:t>
       </w:r>
     </w:p>
     <w:p>
@@ -803,119 +721,7 @@
         <w:rPr>
           <w:rFonts w:ascii="Domine" w:eastAsia="Domine" w:hAnsi="Domine" w:cs="Domine"/>
         </w:rPr>
-        <w:t xml:space="preserve">Data Mining: </w:t>
-      </w:r>
-      <w:proofErr w:type="spellStart"/>
-      <w:r>
-        <w:rPr>
-          <w:rFonts w:ascii="Domine" w:eastAsia="Domine" w:hAnsi="Domine" w:cs="Domine"/>
-        </w:rPr>
-        <w:t>Concepts</w:t>
-      </w:r>
-      <w:proofErr w:type="spellEnd"/>
-      <w:r>
-        <w:rPr>
-          <w:rFonts w:ascii="Domine" w:eastAsia="Domine" w:hAnsi="Domine" w:cs="Domine"/>
-        </w:rPr>
-        <w:t xml:space="preserve"> and </w:t>
-      </w:r>
-      <w:proofErr w:type="spellStart"/>
-      <w:r>
-        <w:rPr>
-          <w:rFonts w:ascii="Domine" w:eastAsia="Domine" w:hAnsi="Domine" w:cs="Domine"/>
-        </w:rPr>
-        <w:t>Techniques</w:t>
-      </w:r>
-      <w:proofErr w:type="spellEnd"/>
-      <w:r>
-        <w:rPr>
-          <w:rFonts w:ascii="Domine" w:eastAsia="Domine" w:hAnsi="Domine" w:cs="Domine"/>
-        </w:rPr>
-        <w:t xml:space="preserve">. </w:t>
-      </w:r>
-      <w:proofErr w:type="spellStart"/>
-      <w:r>
-        <w:rPr>
-          <w:rFonts w:ascii="Domine" w:eastAsia="Domine" w:hAnsi="Domine" w:cs="Domine"/>
-        </w:rPr>
-        <w:t>Jiawei</w:t>
-      </w:r>
-      <w:proofErr w:type="spellEnd"/>
-      <w:r>
-        <w:rPr>
-          <w:rFonts w:ascii="Domine" w:eastAsia="Domine" w:hAnsi="Domine" w:cs="Domine"/>
-        </w:rPr>
-        <w:t xml:space="preserve"> Han &amp; </w:t>
-      </w:r>
-      <w:proofErr w:type="spellStart"/>
-      <w:r>
-        <w:rPr>
-          <w:rFonts w:ascii="Domine" w:eastAsia="Domine" w:hAnsi="Domine" w:cs="Domine"/>
-        </w:rPr>
-        <w:t>Micheline</w:t>
-      </w:r>
-      <w:proofErr w:type="spellEnd"/>
-      <w:r>
-        <w:rPr>
-          <w:rFonts w:ascii="Domine" w:eastAsia="Domine" w:hAnsi="Domine" w:cs="Domine"/>
-        </w:rPr>
-        <w:t xml:space="preserve"> </w:t>
-      </w:r>
-      <w:proofErr w:type="spellStart"/>
-      <w:r>
-        <w:rPr>
-          <w:rFonts w:ascii="Domine" w:eastAsia="Domine" w:hAnsi="Domine" w:cs="Domine"/>
-        </w:rPr>
-        <w:t>Kamber</w:t>
-      </w:r>
-      <w:proofErr w:type="spellEnd"/>
-      <w:r>
-        <w:rPr>
-          <w:rFonts w:ascii="Domine" w:eastAsia="Domine" w:hAnsi="Domine" w:cs="Domine"/>
-        </w:rPr>
-        <w:t xml:space="preserve">. Morgan Kaufmann. </w:t>
-      </w:r>
-      <w:proofErr w:type="spellStart"/>
-      <w:r>
-        <w:rPr>
-          <w:rFonts w:ascii="Domine" w:eastAsia="Domine" w:hAnsi="Domine" w:cs="Domine"/>
-        </w:rPr>
-        <w:t>Third</w:t>
-      </w:r>
-      <w:proofErr w:type="spellEnd"/>
-      <w:r>
-        <w:rPr>
-          <w:rFonts w:ascii="Domine" w:eastAsia="Domine" w:hAnsi="Domine" w:cs="Domine"/>
-        </w:rPr>
-        <w:t xml:space="preserve"> </w:t>
-      </w:r>
-      <w:proofErr w:type="spellStart"/>
-      <w:r>
-        <w:rPr>
-          <w:rFonts w:ascii="Domine" w:eastAsia="Domine" w:hAnsi="Domine" w:cs="Domine"/>
-        </w:rPr>
-        <w:t>Edition</w:t>
-      </w:r>
-      <w:proofErr w:type="spellEnd"/>
-      <w:r>
-        <w:rPr>
-          <w:rFonts w:ascii="Domine" w:eastAsia="Domine" w:hAnsi="Domine" w:cs="Domine"/>
-        </w:rPr>
-        <w:t xml:space="preserve">. 2011. </w:t>
-      </w:r>
-      <w:proofErr w:type="spellStart"/>
-      <w:r>
-        <w:rPr>
-          <w:rFonts w:ascii="Domine" w:eastAsia="Domine" w:hAnsi="Domine" w:cs="Domine"/>
-        </w:rPr>
-        <w:t>Chapter</w:t>
-      </w:r>
-      <w:proofErr w:type="spellEnd"/>
-      <w:r>
-        <w:rPr>
-          <w:rFonts w:ascii="Domine" w:eastAsia="Domine" w:hAnsi="Domine" w:cs="Domine"/>
-        </w:rPr>
-        <w:t xml:space="preserve"> 5.</w:t>
+        <w:t>Data Mining: Concepts and Techniques. Jiawei Han &amp; Micheline Kamber. Morgan Kaufmann. Third Edition. 2011. Chapter 5.</w:t>
       </w:r>
     </w:p>
     <w:p>
@@ -935,19 +741,11 @@
           <w:szCs w:val="8"/>
         </w:rPr>
       </w:pPr>
-      <w:proofErr w:type="spellStart"/>
-      <w:r>
-        <w:rPr>
-          <w:rFonts w:ascii="Domine" w:eastAsia="Domine" w:hAnsi="Domine" w:cs="Domine"/>
-        </w:rPr>
-        <w:t>Arules</w:t>
-      </w:r>
-      <w:proofErr w:type="spellEnd"/>
-      <w:r>
-        <w:rPr>
-          <w:rFonts w:ascii="Domine" w:eastAsia="Domine" w:hAnsi="Domine" w:cs="Domine"/>
-        </w:rPr>
-        <w:t xml:space="preserve"> (R)</w:t>
+      <w:r>
+        <w:rPr>
+          <w:rFonts w:ascii="Domine" w:eastAsia="Domine" w:hAnsi="Domine" w:cs="Domine"/>
+        </w:rPr>
+        <w:t>Arules (R)</w:t>
       </w:r>
       <w:r>
         <w:rPr>
@@ -1042,19 +840,14 @@
         <w:footnoteRef/>
       </w:r>
       <w:r>
-        <w:t xml:space="preserve"> </w:t>
-      </w:r>
-      <w:r>
-        <w:t xml:space="preserve">Para trabajar con el algoritmo </w:t>
-      </w:r>
-      <w:proofErr w:type="spellStart"/>
+        <w:t xml:space="preserve"> Para trabajar con el algoritmo </w:t>
+      </w:r>
       <w:r>
         <w:rPr>
           <w:b/>
         </w:rPr>
         <w:t>Apriori</w:t>
       </w:r>
-      <w:proofErr w:type="spellEnd"/>
       <w:r>
         <w:t xml:space="preserve"> en </w:t>
       </w:r>
@@ -1067,7 +860,6 @@
       <w:r>
         <w:t xml:space="preserve">, deberá instalarse previamente la librería </w:t>
       </w:r>
-      <w:proofErr w:type="spellStart"/>
       <w:r>
         <w:rPr>
           <w:b/>
@@ -1075,7 +867,6 @@
         </w:rPr>
         <w:t>arules</w:t>
       </w:r>
-      <w:proofErr w:type="spellEnd"/>
       <w:r>
         <w:t>.</w:t>
       </w:r>

</xml_diff>

<commit_message>
Se actualiza el LAB09 con los términos para la MTD.
</commit_message>
<xml_diff>
--- a/2021/laboratorios/LAB09/utiles/LAB09 - Reglas de asociación.docx
+++ b/2021/laboratorios/LAB09/utiles/LAB09 - Reglas de asociación.docx
@@ -360,7 +360,19 @@
         <w:rPr>
           <w:rFonts w:ascii="Domine" w:eastAsia="Domine" w:hAnsi="Domine" w:cs="Domine"/>
         </w:rPr>
-        <w:t xml:space="preserve"> Genere reglas en función de diferentes parámetros de soporte y confianza.</w:t>
+        <w:t xml:space="preserve"> </w:t>
+      </w:r>
+      <w:r>
+        <w:rPr>
+          <w:rFonts w:ascii="Domine" w:eastAsia="Domine" w:hAnsi="Domine" w:cs="Domine"/>
+        </w:rPr>
+        <w:t>A partir del dataset anterior, g</w:t>
+      </w:r>
+      <w:r>
+        <w:rPr>
+          <w:rFonts w:ascii="Domine" w:eastAsia="Domine" w:hAnsi="Domine" w:cs="Domine"/>
+        </w:rPr>
+        <w:t>enere reglas en función de diferentes parámetros de soporte y confianza.</w:t>
       </w:r>
     </w:p>
     <w:p>
@@ -643,6 +655,88 @@
           <w:rFonts w:ascii="Domine" w:eastAsia="Domine" w:hAnsi="Domine" w:cs="Domine"/>
         </w:rPr>
         <w:t>Con el mismo ítem, filtre las reglas en las cuales aparece en el consecuente. Interprete el conocimiento obtenido.</w:t>
+      </w:r>
+    </w:p>
+    <w:p>
+      <w:pPr>
+        <w:pStyle w:val="Prrafodelista"/>
+        <w:numPr>
+          <w:ilvl w:val="0"/>
+          <w:numId w:val="5"/>
+        </w:numPr>
+        <w:spacing w:after="0" w:line="360" w:lineRule="auto"/>
+        <w:jc w:val="both"/>
+        <w:rPr>
+          <w:rFonts w:ascii="Domine" w:eastAsia="Domine" w:hAnsi="Domine" w:cs="Domine"/>
+        </w:rPr>
+      </w:pPr>
+      <w:r>
+        <w:rPr>
+          <w:rFonts w:ascii="Domine" w:eastAsia="Domine" w:hAnsi="Domine" w:cs="Domine"/>
+          <w:b/>
+          <w:bCs/>
+        </w:rPr>
+        <w:t>Generación de reglas a partir de términos.</w:t>
+      </w:r>
+      <w:r>
+        <w:rPr>
+          <w:rFonts w:ascii="Domine" w:eastAsia="Domine" w:hAnsi="Domine" w:cs="Domine"/>
+        </w:rPr>
+        <w:t xml:space="preserve"> En función del dataset con las letras de las canciones en español con el que se trabajó en el LAB08:</w:t>
+      </w:r>
+    </w:p>
+    <w:p>
+      <w:pPr>
+        <w:pStyle w:val="Prrafodelista"/>
+        <w:numPr>
+          <w:ilvl w:val="1"/>
+          <w:numId w:val="5"/>
+        </w:numPr>
+        <w:spacing w:after="0" w:line="360" w:lineRule="auto"/>
+        <w:jc w:val="both"/>
+        <w:rPr>
+          <w:rFonts w:ascii="Domine" w:eastAsia="Domine" w:hAnsi="Domine" w:cs="Domine"/>
+        </w:rPr>
+      </w:pPr>
+      <w:r>
+        <w:rPr>
+          <w:rFonts w:ascii="Domine" w:eastAsia="Domine" w:hAnsi="Domine" w:cs="Domine"/>
+        </w:rPr>
+        <w:t>Genere transacciones con los términos que aparece en cada letra, pensando a las canciones como transacciones y los términos como ítems.</w:t>
+      </w:r>
+    </w:p>
+    <w:p>
+      <w:pPr>
+        <w:pStyle w:val="Prrafodelista"/>
+        <w:numPr>
+          <w:ilvl w:val="1"/>
+          <w:numId w:val="5"/>
+        </w:numPr>
+        <w:spacing w:after="0" w:line="360" w:lineRule="auto"/>
+        <w:jc w:val="both"/>
+        <w:rPr>
+          <w:rFonts w:ascii="Domine" w:eastAsia="Domine" w:hAnsi="Domine" w:cs="Domine"/>
+        </w:rPr>
+      </w:pPr>
+      <w:r>
+        <w:rPr>
+          <w:rFonts w:ascii="Domine" w:eastAsia="Domine" w:hAnsi="Domine" w:cs="Domine"/>
+        </w:rPr>
+        <w:t xml:space="preserve">A partir de las transacciones del punto anterior, genere reglas con el algoritmo </w:t>
+      </w:r>
+      <w:r>
+        <w:rPr>
+          <w:rFonts w:ascii="Domine" w:eastAsia="Domine" w:hAnsi="Domine" w:cs="Domine"/>
+          <w:i/>
+          <w:iCs/>
+        </w:rPr>
+        <w:t>apriori()</w:t>
+      </w:r>
+      <w:r>
+        <w:rPr>
+          <w:rFonts w:ascii="Domine" w:eastAsia="Domine" w:hAnsi="Domine" w:cs="Domine"/>
+        </w:rPr>
+        <w:t xml:space="preserve"> y explore las mismas.</w:t>
       </w:r>
     </w:p>
     <w:p>

</xml_diff>